<commit_message>
Spring MVC Boot Get request
</commit_message>
<xml_diff>
--- a/SPRING DOCS.docx
+++ b/SPRING DOCS.docx
@@ -686,6 +686,72 @@
           <w:lang w:val="en-US"/>
         </w:rPr>
         <w:t>Implement the CRUD operations</w:t>
+      </w:r>
+    </w:p>
+    <w:p>
+      <w:pPr>
+        <w:rPr>
+          <w:lang w:val="en-US"/>
+        </w:rPr>
+      </w:pPr>
+    </w:p>
+    <w:p>
+      <w:pPr>
+        <w:rPr>
+          <w:lang w:val="en-US"/>
+        </w:rPr>
+      </w:pPr>
+    </w:p>
+    <w:p>
+      <w:pPr>
+        <w:rPr>
+          <w:lang w:val="en-US"/>
+        </w:rPr>
+      </w:pPr>
+      <w:r>
+        <w:rPr>
+          <w:lang w:val="en-US"/>
+        </w:rPr>
+        <w:t>spring.datasource.driver-class-name=com.mysql.cj.jdbc.Driver</w:t>
+      </w:r>
+    </w:p>
+    <w:p>
+      <w:pPr>
+        <w:rPr>
+          <w:lang w:val="en-US"/>
+        </w:rPr>
+      </w:pPr>
+      <w:r>
+        <w:rPr>
+          <w:lang w:val="en-US"/>
+        </w:rPr>
+        <w:t>spring.datasource.url=jdbc:mysql://localhost:8889/ecomm</w:t>
+      </w:r>
+    </w:p>
+    <w:p>
+      <w:pPr>
+        <w:rPr>
+          <w:lang w:val="en-US"/>
+        </w:rPr>
+      </w:pPr>
+      <w:r>
+        <w:rPr>
+          <w:lang w:val="en-US"/>
+        </w:rPr>
+        <w:t>spring.datasource.username=root</w:t>
+      </w:r>
+    </w:p>
+    <w:p>
+      <w:pPr>
+        <w:rPr>
+          <w:lang w:val="en-US"/>
+        </w:rPr>
+      </w:pPr>
+      <w:r>
+        <w:rPr>
+          <w:lang w:val="en-US"/>
+        </w:rPr>
+        <w:t>spring.datasource.password=root</w:t>
       </w:r>
     </w:p>
     <w:sectPr>

</xml_diff>